<commit_message>
Split Predicate Test classes into individual classes for each predicate. Reorganised the Package structure for tests. Made the names of methods and variables consistent between different test classes
</commit_message>
<xml_diff>
--- a/Notes and Assumptions.docx
+++ b/Notes and Assumptions.docx
@@ -191,12 +191,12 @@
         <w:bidi w:val="0"/>
         <w:jc w:val="left"/>
         <w:rPr>
-          <w:color w:val="C9211E"/>
+          <w:color w:val="000000"/>
         </w:rPr>
       </w:pPr>
       <w:r>
         <w:rPr>
-          <w:color w:val="C9211E"/>
+          <w:color w:val="000000"/>
         </w:rPr>
         <w:t>Infants aren't allocated a seat as they are presumed to be sitting on an Adult's lap. Can we assume that the number of Infants must be equal to or less than the number of Adults?</w:t>
       </w:r>
@@ -248,6 +248,7 @@
       <w:pgNumType w:fmt="decimal"/>
       <w:formProt w:val="false"/>
       <w:textDirection w:val="lrTb"/>
+      <w:docGrid w:type="default" w:linePitch="100" w:charSpace="0"/>
     </w:sectPr>
   </w:body>
 </w:document>
@@ -674,7 +675,6 @@
     </w:rPrDefault>
     <w:pPrDefault>
       <w:pPr>
-        <w:widowControl/>
         <w:suppressAutoHyphens w:val="true"/>
       </w:pPr>
     </w:pPrDefault>
@@ -684,7 +684,10 @@
     <w:qFormat/>
     <w:pPr>
       <w:widowControl/>
+      <w:suppressAutoHyphens w:val="true"/>
       <w:bidi w:val="0"/>
+      <w:spacing w:before="0" w:after="0"/>
+      <w:jc w:val="left"/>
     </w:pPr>
     <w:rPr>
       <w:rFonts w:ascii="Liberation Serif" w:hAnsi="Liberation Serif" w:eastAsia="NSimSun" w:cs="Lucida Sans"/>

</xml_diff>

<commit_message>
Slight change to format of Predicate Test files. Completed initial test files for Predicate Tests
</commit_message>
<xml_diff>
--- a/Notes and Assumptions.docx
+++ b/Notes and Assumptions.docx
@@ -76,6 +76,86 @@
       <w:r>
         <w:rPr/>
         <w:t>Total Tickets</w:t>
+      </w:r>
+    </w:p>
+    <w:p>
+      <w:pPr>
+        <w:pStyle w:val="Normal"/>
+        <w:numPr>
+          <w:ilvl w:val="0"/>
+          <w:numId w:val="1"/>
+        </w:numPr>
+        <w:bidi w:val="0"/>
+        <w:jc w:val="left"/>
+        <w:rPr/>
+      </w:pPr>
+      <w:r>
+        <w:rPr/>
+        <w:t>Assumptions</w:t>
+      </w:r>
+    </w:p>
+    <w:p>
+      <w:pPr>
+        <w:pStyle w:val="Normal"/>
+        <w:numPr>
+          <w:ilvl w:val="1"/>
+          <w:numId w:val="1"/>
+        </w:numPr>
+        <w:bidi w:val="0"/>
+        <w:jc w:val="left"/>
+        <w:rPr/>
+      </w:pPr>
+      <w:r>
+        <w:rPr/>
+        <w:t>TicketTypeRequest array will have a maximum of 3 TicketTypeRequests; one for each potential ticket type</w:t>
+      </w:r>
+    </w:p>
+    <w:p>
+      <w:pPr>
+        <w:pStyle w:val="Normal"/>
+        <w:numPr>
+          <w:ilvl w:val="2"/>
+          <w:numId w:val="1"/>
+        </w:numPr>
+        <w:bidi w:val="0"/>
+        <w:jc w:val="left"/>
+        <w:rPr/>
+      </w:pPr>
+      <w:r>
+        <w:rPr/>
+        <w:t>Adult</w:t>
+      </w:r>
+    </w:p>
+    <w:p>
+      <w:pPr>
+        <w:pStyle w:val="Normal"/>
+        <w:numPr>
+          <w:ilvl w:val="2"/>
+          <w:numId w:val="1"/>
+        </w:numPr>
+        <w:bidi w:val="0"/>
+        <w:jc w:val="left"/>
+        <w:rPr/>
+      </w:pPr>
+      <w:r>
+        <w:rPr/>
+        <w:t>Child</w:t>
+      </w:r>
+    </w:p>
+    <w:p>
+      <w:pPr>
+        <w:pStyle w:val="Normal"/>
+        <w:numPr>
+          <w:ilvl w:val="2"/>
+          <w:numId w:val="1"/>
+        </w:numPr>
+        <w:bidi w:val="0"/>
+        <w:jc w:val="left"/>
+        <w:rPr/>
+      </w:pPr>
+      <w:r>
+        <w:rPr/>
+        <w:t>Infant</w:t>
       </w:r>
     </w:p>
     <w:p>

</xml_diff>